<commit_message>
updated whitebox & testplan
</commit_message>
<xml_diff>
--- a/TestPlan.docx
+++ b/TestPlan.docx
@@ -10,6 +10,7 @@
           <w:docPartUnique/>
         </w:docPartObj>
       </w:sdtPr>
+      <w:sdtEndPr/>
       <w:sdtContent>
         <w:p>
           <w:r>
@@ -132,6 +133,7 @@
                                     <w:dataBinding w:prefixMappings="xmlns:ns0='http://purl.org/dc/elements/1.1/' xmlns:ns1='http://schemas.openxmlformats.org/package/2006/metadata/core-properties' " w:xpath="/ns1:coreProperties[1]/ns0:creator[1]" w:storeItemID="{6C3C8BC8-F283-45AE-878A-BAB7291924A1}"/>
                                     <w:text/>
                                   </w:sdtPr>
+                                  <w:sdtEndPr/>
                                   <w:sdtContent>
                                     <w:p>
                                       <w:pPr>
@@ -173,6 +175,7 @@
                                       <w:dataBinding w:prefixMappings="xmlns:ns0='http://schemas.openxmlformats.org/officeDocument/2006/extended-properties' " w:xpath="/ns0:Properties[1]/ns0:Company[1]" w:storeItemID="{6668398D-A668-4E3E-A5EB-62B293D839F1}"/>
                                       <w:text/>
                                     </w:sdtPr>
+                                    <w:sdtEndPr/>
                                     <w:sdtContent>
                                       <w:r>
                                         <w:rPr>
@@ -201,6 +204,7 @@
                                       <w:dataBinding w:prefixMappings="xmlns:ns0='http://schemas.microsoft.com/office/2006/coverPageProps' " w:xpath="/ns0:CoverPageProperties[1]/ns0:CompanyAddress[1]" w:storeItemID="{55AF091B-3C7A-41E3-B477-F2FDAA23CFDA}"/>
                                       <w:text/>
                                     </w:sdtPr>
+                                    <w:sdtEndPr/>
                                     <w:sdtContent>
                                       <w:r>
                                         <w:rPr>
@@ -270,6 +274,7 @@
                                     <w:dataBinding w:prefixMappings="xmlns:ns0='http://purl.org/dc/elements/1.1/' xmlns:ns1='http://schemas.openxmlformats.org/package/2006/metadata/core-properties' " w:xpath="/ns1:coreProperties[1]/ns0:title[1]" w:storeItemID="{6C3C8BC8-F283-45AE-878A-BAB7291924A1}"/>
                                     <w:text/>
                                   </w:sdtPr>
+                                  <w:sdtEndPr/>
                                   <w:sdtContent>
                                     <w:p>
                                       <w:pPr>
@@ -550,6 +555,13 @@
     </w:sdt>
     <w:sdt>
       <w:sdtPr>
+        <w:rPr>
+          <w:rFonts w:asciiTheme="minorHAnsi" w:eastAsiaTheme="minorHAnsi" w:hAnsiTheme="minorHAnsi" w:cstheme="minorBidi"/>
+          <w:color w:val="auto"/>
+          <w:sz w:val="22"/>
+          <w:szCs w:val="22"/>
+          <w:lang w:val="en-NZ"/>
+        </w:rPr>
         <w:id w:val="-1356574297"/>
         <w:docPartObj>
           <w:docPartGallery w:val="Table of Contents"/>
@@ -558,14 +570,9 @@
       </w:sdtPr>
       <w:sdtEndPr>
         <w:rPr>
-          <w:rFonts w:asciiTheme="minorHAnsi" w:eastAsiaTheme="minorHAnsi" w:hAnsiTheme="minorHAnsi" w:cstheme="minorBidi"/>
           <w:b/>
           <w:bCs/>
           <w:noProof/>
-          <w:color w:val="auto"/>
-          <w:sz w:val="22"/>
-          <w:szCs w:val="22"/>
-          <w:lang w:val="en-NZ"/>
         </w:rPr>
       </w:sdtEndPr>
       <w:sdtContent>
@@ -578,17 +585,33 @@
           </w:r>
         </w:p>
         <w:p>
-          <w:fldSimple w:instr=" TOC \o &quot;1-3&quot; \h \z \u ">
-            <w:r>
-              <w:rPr>
-                <w:b/>
-                <w:bCs/>
-                <w:noProof/>
-                <w:lang w:val="en-US"/>
-              </w:rPr>
-              <w:t>No table of contents entries found.</w:t>
-            </w:r>
-          </w:fldSimple>
+          <w:r>
+            <w:fldChar w:fldCharType="begin"/>
+          </w:r>
+          <w:r>
+            <w:instrText xml:space="preserve"> TOC \o "1-3" \h \z \u </w:instrText>
+          </w:r>
+          <w:r>
+            <w:fldChar w:fldCharType="separate"/>
+          </w:r>
+          <w:r>
+            <w:rPr>
+              <w:b/>
+              <w:bCs/>
+              <w:noProof/>
+              <w:lang w:val="en-US"/>
+            </w:rPr>
+            <w:t>No table of contents entries found.</w:t>
+          </w:r>
+          <w:r>
+            <w:rPr>
+              <w:b/>
+              <w:bCs/>
+              <w:noProof/>
+              <w:lang w:val="en-US"/>
+            </w:rPr>
+            <w:fldChar w:fldCharType="end"/>
+          </w:r>
         </w:p>
       </w:sdtContent>
     </w:sdt>
@@ -707,57 +730,6 @@
             <wp:extent cx="5731510" cy="3620770"/>
             <wp:effectExtent l="0" t="0" r="2540" b="0"/>
             <wp:docPr id="1" name="Picture 1"/>
-            <wp:cNvGraphicFramePr>
-              <a:graphicFrameLocks xmlns:a="http://schemas.openxmlformats.org/drawingml/2006/main" noChangeAspect="1"/>
-            </wp:cNvGraphicFramePr>
-            <a:graphic xmlns:a="http://schemas.openxmlformats.org/drawingml/2006/main">
-              <a:graphicData uri="http://schemas.openxmlformats.org/drawingml/2006/picture">
-                <pic:pic xmlns:pic="http://schemas.openxmlformats.org/drawingml/2006/picture">
-                  <pic:nvPicPr>
-                    <pic:cNvPr id="1" name=""/>
-                    <pic:cNvPicPr/>
-                  </pic:nvPicPr>
-                  <pic:blipFill>
-                    <a:blip r:embed="rId7"/>
-                    <a:stretch>
-                      <a:fillRect/>
-                    </a:stretch>
-                  </pic:blipFill>
-                  <pic:spPr>
-                    <a:xfrm>
-                      <a:off x="0" y="0"/>
-                      <a:ext cx="5731510" cy="3620770"/>
-                    </a:xfrm>
-                    <a:prstGeom prst="rect">
-                      <a:avLst/>
-                    </a:prstGeom>
-                  </pic:spPr>
-                </pic:pic>
-              </a:graphicData>
-            </a:graphic>
-          </wp:inline>
-        </w:drawing>
-      </w:r>
-    </w:p>
-    <w:p>
-      <w:pPr>
-        <w:spacing w:line="276" w:lineRule="auto"/>
-        <w:rPr>
-          <w:rFonts w:ascii="Times New Roman" w:hAnsi="Times New Roman" w:cs="Times New Roman"/>
-          <w:sz w:val="24"/>
-          <w:szCs w:val="24"/>
-        </w:rPr>
-      </w:pPr>
-      <w:r>
-        <w:rPr>
-          <w:noProof/>
-        </w:rPr>
-        <w:lastRenderedPageBreak/>
-        <w:drawing>
-          <wp:inline distT="0" distB="0" distL="0" distR="0" wp14:anchorId="6A43A31A" wp14:editId="74A36A05">
-            <wp:extent cx="5731510" cy="3507105"/>
-            <wp:effectExtent l="0" t="0" r="2540" b="0"/>
-            <wp:docPr id="2" name="Picture 2"/>
             <wp:cNvGraphicFramePr>
               <a:graphicFrameLocks xmlns:a="http://schemas.openxmlformats.org/drawingml/2006/main" noChangeAspect="1"/>
             </wp:cNvGraphicFramePr>
@@ -777,6 +749,57 @@
                   <pic:spPr>
                     <a:xfrm>
                       <a:off x="0" y="0"/>
+                      <a:ext cx="5731510" cy="3620770"/>
+                    </a:xfrm>
+                    <a:prstGeom prst="rect">
+                      <a:avLst/>
+                    </a:prstGeom>
+                  </pic:spPr>
+                </pic:pic>
+              </a:graphicData>
+            </a:graphic>
+          </wp:inline>
+        </w:drawing>
+      </w:r>
+    </w:p>
+    <w:p>
+      <w:pPr>
+        <w:spacing w:line="276" w:lineRule="auto"/>
+        <w:rPr>
+          <w:rFonts w:ascii="Times New Roman" w:hAnsi="Times New Roman" w:cs="Times New Roman"/>
+          <w:sz w:val="24"/>
+          <w:szCs w:val="24"/>
+        </w:rPr>
+      </w:pPr>
+      <w:r>
+        <w:rPr>
+          <w:noProof/>
+        </w:rPr>
+        <w:lastRenderedPageBreak/>
+        <w:drawing>
+          <wp:inline distT="0" distB="0" distL="0" distR="0" wp14:anchorId="6A43A31A" wp14:editId="74A36A05">
+            <wp:extent cx="5731510" cy="3507105"/>
+            <wp:effectExtent l="0" t="0" r="2540" b="0"/>
+            <wp:docPr id="2" name="Picture 2"/>
+            <wp:cNvGraphicFramePr>
+              <a:graphicFrameLocks xmlns:a="http://schemas.openxmlformats.org/drawingml/2006/main" noChangeAspect="1"/>
+            </wp:cNvGraphicFramePr>
+            <a:graphic xmlns:a="http://schemas.openxmlformats.org/drawingml/2006/main">
+              <a:graphicData uri="http://schemas.openxmlformats.org/drawingml/2006/picture">
+                <pic:pic xmlns:pic="http://schemas.openxmlformats.org/drawingml/2006/picture">
+                  <pic:nvPicPr>
+                    <pic:cNvPr id="1" name=""/>
+                    <pic:cNvPicPr/>
+                  </pic:nvPicPr>
+                  <pic:blipFill>
+                    <a:blip r:embed="rId9"/>
+                    <a:stretch>
+                      <a:fillRect/>
+                    </a:stretch>
+                  </pic:blipFill>
+                  <pic:spPr>
+                    <a:xfrm>
+                      <a:off x="0" y="0"/>
                       <a:ext cx="5731510" cy="3507105"/>
                     </a:xfrm>
                     <a:prstGeom prst="rect">
@@ -808,17 +831,229 @@
         <w:t>Features to be Tested</w:t>
       </w:r>
     </w:p>
-    <w:p>
-      <w:r>
-        <w:t xml:space="preserve">The </w:t>
-      </w:r>
-      <w:proofErr w:type="gramStart"/>
-      <w:r>
-        <w:t>main focus</w:t>
-      </w:r>
-      <w:proofErr w:type="gramEnd"/>
-      <w:r>
-        <w:t xml:space="preserve"> of the test plan will be on the actual features that are included in the </w:t>
+    <w:p/>
+    <w:p>
+      <w:pPr>
+        <w:spacing w:line="276" w:lineRule="auto"/>
+        <w:rPr>
+          <w:rFonts w:ascii="Times New Roman" w:hAnsi="Times New Roman" w:cs="Times New Roman"/>
+          <w:sz w:val="24"/>
+          <w:szCs w:val="24"/>
+        </w:rPr>
+      </w:pPr>
+      <w:r>
+        <w:rPr>
+          <w:rFonts w:ascii="Times New Roman" w:hAnsi="Times New Roman" w:cs="Times New Roman"/>
+          <w:sz w:val="24"/>
+          <w:szCs w:val="24"/>
+        </w:rPr>
+        <w:t>The main focus of the test plan will be on the actual features that are included in the</w:t>
+      </w:r>
+      <w:r>
+        <w:rPr>
+          <w:rFonts w:ascii="Times New Roman" w:hAnsi="Times New Roman" w:cs="Times New Roman"/>
+          <w:sz w:val="24"/>
+          <w:szCs w:val="24"/>
+        </w:rPr>
+        <w:t xml:space="preserve"> application. The focus of the test is on the functionality and usability of the aforementioned features. Quality characteristics defined in the ISO 9126 standard which includes performance testing is being taken upon. </w:t>
+      </w:r>
+    </w:p>
+    <w:p>
+      <w:pPr>
+        <w:pStyle w:val="Heading1"/>
+      </w:pPr>
+      <w:r>
+        <w:t>Features not to be Tested</w:t>
+      </w:r>
+    </w:p>
+    <w:p/>
+    <w:p>
+      <w:pPr>
+        <w:spacing w:line="276" w:lineRule="auto"/>
+        <w:rPr>
+          <w:rFonts w:ascii="Times New Roman" w:hAnsi="Times New Roman" w:cs="Times New Roman"/>
+          <w:sz w:val="24"/>
+          <w:szCs w:val="24"/>
+        </w:rPr>
+      </w:pPr>
+      <w:r>
+        <w:rPr>
+          <w:rFonts w:ascii="Times New Roman" w:hAnsi="Times New Roman" w:cs="Times New Roman"/>
+          <w:sz w:val="24"/>
+          <w:szCs w:val="24"/>
+        </w:rPr>
+        <w:t>Features excluded from testing:</w:t>
+      </w:r>
+    </w:p>
+    <w:p>
+      <w:pPr>
+        <w:pStyle w:val="ListParagraph"/>
+        <w:numPr>
+          <w:ilvl w:val="0"/>
+          <w:numId w:val="1"/>
+        </w:numPr>
+        <w:spacing w:line="276" w:lineRule="auto"/>
+        <w:rPr>
+          <w:rFonts w:ascii="Times New Roman" w:hAnsi="Times New Roman" w:cs="Times New Roman"/>
+          <w:b/>
+          <w:bCs/>
+          <w:sz w:val="24"/>
+          <w:szCs w:val="24"/>
+        </w:rPr>
+      </w:pPr>
+      <w:r>
+        <w:rPr>
+          <w:rFonts w:ascii="Times New Roman" w:hAnsi="Times New Roman" w:cs="Times New Roman"/>
+          <w:b/>
+          <w:bCs/>
+          <w:sz w:val="24"/>
+          <w:szCs w:val="24"/>
+        </w:rPr>
+        <w:t xml:space="preserve">Cross-platform </w:t>
+      </w:r>
+      <w:r>
+        <w:rPr>
+          <w:rFonts w:ascii="Times New Roman" w:hAnsi="Times New Roman" w:cs="Times New Roman"/>
+          <w:b/>
+          <w:bCs/>
+          <w:sz w:val="24"/>
+          <w:szCs w:val="24"/>
+        </w:rPr>
+        <w:t>suitability</w:t>
+      </w:r>
+    </w:p>
+    <w:p>
+      <w:pPr>
+        <w:pStyle w:val="ListParagraph"/>
+        <w:numPr>
+          <w:ilvl w:val="0"/>
+          <w:numId w:val="1"/>
+        </w:numPr>
+        <w:spacing w:line="276" w:lineRule="auto"/>
+        <w:rPr>
+          <w:rFonts w:ascii="Times New Roman" w:hAnsi="Times New Roman" w:cs="Times New Roman"/>
+          <w:b/>
+          <w:bCs/>
+          <w:sz w:val="24"/>
+          <w:szCs w:val="24"/>
+        </w:rPr>
+      </w:pPr>
+      <w:r>
+        <w:rPr>
+          <w:rFonts w:ascii="Times New Roman" w:hAnsi="Times New Roman" w:cs="Times New Roman"/>
+          <w:b/>
+          <w:bCs/>
+          <w:sz w:val="24"/>
+          <w:szCs w:val="24"/>
+        </w:rPr>
+        <w:t>Recoverability</w:t>
+      </w:r>
+    </w:p>
+    <w:p>
+      <w:pPr>
+        <w:pStyle w:val="ListParagraph"/>
+        <w:numPr>
+          <w:ilvl w:val="0"/>
+          <w:numId w:val="1"/>
+        </w:numPr>
+        <w:spacing w:line="276" w:lineRule="auto"/>
+        <w:rPr>
+          <w:rFonts w:ascii="Times New Roman" w:hAnsi="Times New Roman" w:cs="Times New Roman"/>
+          <w:b/>
+          <w:bCs/>
+          <w:sz w:val="24"/>
+          <w:szCs w:val="24"/>
+        </w:rPr>
+      </w:pPr>
+      <w:r>
+        <w:rPr>
+          <w:rFonts w:ascii="Times New Roman" w:hAnsi="Times New Roman" w:cs="Times New Roman"/>
+          <w:b/>
+          <w:bCs/>
+          <w:sz w:val="24"/>
+          <w:szCs w:val="24"/>
+        </w:rPr>
+        <w:t>Replaceability</w:t>
+      </w:r>
+    </w:p>
+    <w:p>
+      <w:pPr>
+        <w:pStyle w:val="ListParagraph"/>
+        <w:numPr>
+          <w:ilvl w:val="0"/>
+          <w:numId w:val="1"/>
+        </w:numPr>
+        <w:spacing w:line="276" w:lineRule="auto"/>
+        <w:rPr>
+          <w:rFonts w:ascii="Times New Roman" w:hAnsi="Times New Roman" w:cs="Times New Roman"/>
+          <w:b/>
+          <w:bCs/>
+          <w:sz w:val="24"/>
+          <w:szCs w:val="24"/>
+        </w:rPr>
+      </w:pPr>
+      <w:r>
+        <w:rPr>
+          <w:rFonts w:ascii="Times New Roman" w:hAnsi="Times New Roman" w:cs="Times New Roman"/>
+          <w:b/>
+          <w:bCs/>
+          <w:sz w:val="24"/>
+          <w:szCs w:val="24"/>
+        </w:rPr>
+        <w:t>Security</w:t>
+      </w:r>
+    </w:p>
+    <w:p>
+      <w:pPr>
+        <w:pStyle w:val="ListParagraph"/>
+        <w:numPr>
+          <w:ilvl w:val="0"/>
+          <w:numId w:val="1"/>
+        </w:numPr>
+        <w:spacing w:line="276" w:lineRule="auto"/>
+        <w:rPr>
+          <w:rFonts w:ascii="Times New Roman" w:hAnsi="Times New Roman" w:cs="Times New Roman"/>
+          <w:b/>
+          <w:bCs/>
+          <w:sz w:val="24"/>
+          <w:szCs w:val="24"/>
+        </w:rPr>
+      </w:pPr>
+      <w:r>
+        <w:rPr>
+          <w:rFonts w:ascii="Times New Roman" w:hAnsi="Times New Roman" w:cs="Times New Roman"/>
+          <w:b/>
+          <w:bCs/>
+          <w:sz w:val="24"/>
+          <w:szCs w:val="24"/>
+        </w:rPr>
+        <w:t>Efficient resource utilisation</w:t>
+      </w:r>
+    </w:p>
+    <w:p>
+      <w:pPr>
+        <w:pStyle w:val="ListParagraph"/>
+        <w:rPr>
+          <w:b/>
+          <w:bCs/>
+        </w:rPr>
+      </w:pPr>
+    </w:p>
+    <w:p>
+      <w:pPr>
+        <w:rPr>
+          <w:rFonts w:ascii="Times New Roman" w:hAnsi="Times New Roman" w:cs="Times New Roman"/>
+          <w:sz w:val="24"/>
+          <w:szCs w:val="24"/>
+        </w:rPr>
+      </w:pPr>
+      <w:r>
+        <w:rPr>
+          <w:rFonts w:ascii="Times New Roman" w:hAnsi="Times New Roman" w:cs="Times New Roman"/>
+          <w:sz w:val="24"/>
+          <w:szCs w:val="24"/>
+        </w:rPr>
+        <w:t xml:space="preserve">The above-mentioned features are not a part of testing for this application as they are irrelevant to the project objectives. The part that has </w:t>
       </w:r>
       <w:bookmarkStart w:id="0" w:name="_GoBack"/>
       <w:bookmarkEnd w:id="0"/>
@@ -834,8 +1069,8 @@
       </w:pPr>
     </w:p>
     <w:sectPr>
-      <w:headerReference w:type="default" r:id="rId9"/>
-      <w:footerReference w:type="default" r:id="rId10"/>
+      <w:headerReference w:type="default" r:id="rId10"/>
+      <w:footerReference w:type="default" r:id="rId11"/>
       <w:pgSz w:w="11906" w:h="16838"/>
       <w:pgMar w:top="1440" w:right="1440" w:bottom="1440" w:left="1440" w:header="708" w:footer="708" w:gutter="0"/>
       <w:pgNumType w:start="0"/>
@@ -1049,6 +1284,127 @@
     </w:r>
   </w:p>
 </w:hdr>
+</file>
+
+<file path=word/numbering.xml><?xml version="1.0" encoding="utf-8"?>
+<w:numbering xmlns:wpc="http://schemas.microsoft.com/office/word/2010/wordprocessingCanvas" xmlns:cx="http://schemas.microsoft.com/office/drawing/2014/chartex" xmlns:cx1="http://schemas.microsoft.com/office/drawing/2015/9/8/chartex" xmlns:cx2="http://schemas.microsoft.com/office/drawing/2015/10/21/chartex" xmlns:cx3="http://schemas.microsoft.com/office/drawing/2016/5/9/chartex" xmlns:cx4="http://schemas.microsoft.com/office/drawing/2016/5/10/chartex" xmlns:cx5="http://schemas.microsoft.com/office/drawing/2016/5/11/chartex" xmlns:cx6="http://schemas.microsoft.com/office/drawing/2016/5/12/chartex" xmlns:cx7="http://schemas.microsoft.com/office/drawing/2016/5/13/chartex" xmlns:cx8="http://schemas.microsoft.com/office/drawing/2016/5/14/chartex" xmlns:mc="http://schemas.openxmlformats.org/markup-compatibility/2006" xmlns:aink="http://schemas.microsoft.com/office/drawing/2016/ink" xmlns:am3d="http://schemas.microsoft.com/office/drawing/2017/model3d" xmlns:o="urn:schemas-microsoft-com:office:office" xmlns:r="http://schemas.openxmlformats.org/officeDocument/2006/relationships" xmlns:m="http://schemas.openxmlformats.org/officeDocument/2006/math" xmlns:v="urn:schemas-microsoft-com:vml" xmlns:wp14="http://schemas.microsoft.com/office/word/2010/wordprocessingDrawing" xmlns:wp="http://schemas.openxmlformats.org/drawingml/2006/wordprocessingDrawing" xmlns:w10="urn:schemas-microsoft-com:office:word" xmlns:w="http://schemas.openxmlformats.org/wordprocessingml/2006/main" xmlns:w14="http://schemas.microsoft.com/office/word/2010/wordml" xmlns:w15="http://schemas.microsoft.com/office/word/2012/wordml" xmlns:w16cid="http://schemas.microsoft.com/office/word/2016/wordml/cid" xmlns:w16se="http://schemas.microsoft.com/office/word/2015/wordml/symex" xmlns:wpg="http://schemas.microsoft.com/office/word/2010/wordprocessingGroup" xmlns:wpi="http://schemas.microsoft.com/office/word/2010/wordprocessingInk" xmlns:wne="http://schemas.microsoft.com/office/word/2006/wordml" xmlns:wps="http://schemas.microsoft.com/office/word/2010/wordprocessingShape" mc:Ignorable="w14 w15 w16se w16cid wp14">
+  <w:abstractNum w:abstractNumId="0" w15:restartNumberingAfterBreak="0">
+    <w:nsid w:val="42091B90"/>
+    <w:multiLevelType w:val="hybridMultilevel"/>
+    <w:tmpl w:val="3F1EAC72"/>
+    <w:lvl w:ilvl="0" w:tplc="14090001">
+      <w:start w:val="1"/>
+      <w:numFmt w:val="bullet"/>
+      <w:lvlText w:val=""/>
+      <w:lvlJc w:val="left"/>
+      <w:pPr>
+        <w:ind w:left="720" w:hanging="360"/>
+      </w:pPr>
+      <w:rPr>
+        <w:rFonts w:ascii="Symbol" w:hAnsi="Symbol" w:hint="default"/>
+      </w:rPr>
+    </w:lvl>
+    <w:lvl w:ilvl="1" w:tplc="14090003" w:tentative="1">
+      <w:start w:val="1"/>
+      <w:numFmt w:val="bullet"/>
+      <w:lvlText w:val="o"/>
+      <w:lvlJc w:val="left"/>
+      <w:pPr>
+        <w:ind w:left="1440" w:hanging="360"/>
+      </w:pPr>
+      <w:rPr>
+        <w:rFonts w:ascii="Courier New" w:hAnsi="Courier New" w:cs="Courier New" w:hint="default"/>
+      </w:rPr>
+    </w:lvl>
+    <w:lvl w:ilvl="2" w:tplc="14090005" w:tentative="1">
+      <w:start w:val="1"/>
+      <w:numFmt w:val="bullet"/>
+      <w:lvlText w:val=""/>
+      <w:lvlJc w:val="left"/>
+      <w:pPr>
+        <w:ind w:left="2160" w:hanging="360"/>
+      </w:pPr>
+      <w:rPr>
+        <w:rFonts w:ascii="Wingdings" w:hAnsi="Wingdings" w:hint="default"/>
+      </w:rPr>
+    </w:lvl>
+    <w:lvl w:ilvl="3" w:tplc="14090001" w:tentative="1">
+      <w:start w:val="1"/>
+      <w:numFmt w:val="bullet"/>
+      <w:lvlText w:val=""/>
+      <w:lvlJc w:val="left"/>
+      <w:pPr>
+        <w:ind w:left="2880" w:hanging="360"/>
+      </w:pPr>
+      <w:rPr>
+        <w:rFonts w:ascii="Symbol" w:hAnsi="Symbol" w:hint="default"/>
+      </w:rPr>
+    </w:lvl>
+    <w:lvl w:ilvl="4" w:tplc="14090003" w:tentative="1">
+      <w:start w:val="1"/>
+      <w:numFmt w:val="bullet"/>
+      <w:lvlText w:val="o"/>
+      <w:lvlJc w:val="left"/>
+      <w:pPr>
+        <w:ind w:left="3600" w:hanging="360"/>
+      </w:pPr>
+      <w:rPr>
+        <w:rFonts w:ascii="Courier New" w:hAnsi="Courier New" w:cs="Courier New" w:hint="default"/>
+      </w:rPr>
+    </w:lvl>
+    <w:lvl w:ilvl="5" w:tplc="14090005" w:tentative="1">
+      <w:start w:val="1"/>
+      <w:numFmt w:val="bullet"/>
+      <w:lvlText w:val=""/>
+      <w:lvlJc w:val="left"/>
+      <w:pPr>
+        <w:ind w:left="4320" w:hanging="360"/>
+      </w:pPr>
+      <w:rPr>
+        <w:rFonts w:ascii="Wingdings" w:hAnsi="Wingdings" w:hint="default"/>
+      </w:rPr>
+    </w:lvl>
+    <w:lvl w:ilvl="6" w:tplc="14090001" w:tentative="1">
+      <w:start w:val="1"/>
+      <w:numFmt w:val="bullet"/>
+      <w:lvlText w:val=""/>
+      <w:lvlJc w:val="left"/>
+      <w:pPr>
+        <w:ind w:left="5040" w:hanging="360"/>
+      </w:pPr>
+      <w:rPr>
+        <w:rFonts w:ascii="Symbol" w:hAnsi="Symbol" w:hint="default"/>
+      </w:rPr>
+    </w:lvl>
+    <w:lvl w:ilvl="7" w:tplc="14090003" w:tentative="1">
+      <w:start w:val="1"/>
+      <w:numFmt w:val="bullet"/>
+      <w:lvlText w:val="o"/>
+      <w:lvlJc w:val="left"/>
+      <w:pPr>
+        <w:ind w:left="5760" w:hanging="360"/>
+      </w:pPr>
+      <w:rPr>
+        <w:rFonts w:ascii="Courier New" w:hAnsi="Courier New" w:cs="Courier New" w:hint="default"/>
+      </w:rPr>
+    </w:lvl>
+    <w:lvl w:ilvl="8" w:tplc="14090005" w:tentative="1">
+      <w:start w:val="1"/>
+      <w:numFmt w:val="bullet"/>
+      <w:lvlText w:val=""/>
+      <w:lvlJc w:val="left"/>
+      <w:pPr>
+        <w:ind w:left="6480" w:hanging="360"/>
+      </w:pPr>
+      <w:rPr>
+        <w:rFonts w:ascii="Wingdings" w:hAnsi="Wingdings" w:hint="default"/>
+      </w:rPr>
+    </w:lvl>
+  </w:abstractNum>
+  <w:num w:numId="1">
+    <w:abstractNumId w:val="0"/>
+  </w:num>
+</w:numbering>
 </file>
 
 <file path=word/styles.xml><?xml version="1.0" encoding="utf-8"?>
@@ -1595,6 +1951,17 @@
     <w:uiPriority w:val="99"/>
     <w:rsid w:val="00684B03"/>
   </w:style>
+  <w:style w:type="paragraph" w:styleId="ListParagraph">
+    <w:name w:val="List Paragraph"/>
+    <w:basedOn w:val="Normal"/>
+    <w:uiPriority w:val="34"/>
+    <w:qFormat/>
+    <w:rsid w:val="00463554"/>
+    <w:pPr>
+      <w:ind w:left="720"/>
+      <w:contextualSpacing/>
+    </w:pPr>
+  </w:style>
 </w:styles>
 </file>
 
@@ -1898,7 +2265,7 @@
 </file>
 
 <file path=customXml/itemProps1.xml><?xml version="1.0" encoding="utf-8"?>
-<ds:datastoreItem xmlns:ds="http://schemas.openxmlformats.org/officeDocument/2006/customXml" ds:itemID="{B5B104D6-F20A-4131-BEEB-389232BEA101}">
+<ds:datastoreItem xmlns:ds="http://schemas.openxmlformats.org/officeDocument/2006/customXml" ds:itemID="{F595F6CB-2137-4CC9-8D2C-E7B03C3C3780}">
   <ds:schemaRefs>
     <ds:schemaRef ds:uri="http://schemas.openxmlformats.org/officeDocument/2006/bibliography"/>
   </ds:schemaRefs>

</xml_diff>